<commit_message>
Update to the court scene and finished editting chapter 5, still need to add names
</commit_message>
<xml_diff>
--- a/Randome scenes/courthouse scene.docx
+++ b/Randome scenes/courthouse scene.docx
@@ -139,13 +139,66 @@
         <w:t>Faros walked to his table and sat at the chair next to it. Everybody looked at him, all the men above him</w:t>
       </w:r>
       <w:r>
-        <w:t xml:space="preserve">, the woman to his right even the guards. He felt so small and </w:t>
+        <w:t>, the woman to his right even the guards. He felt so small and vulnerable.</w:t>
+      </w:r>
+    </w:p>
+    <w:p>
+      <w:pPr>
+        <w:bidi w:val="0"/>
+      </w:pPr>
+      <w:r>
+        <w:t>The man he now knew as the grand judge stood up and all the voices in the court stopped at one.</w:t>
+      </w:r>
+    </w:p>
+    <w:p>
+      <w:pPr>
+        <w:bidi w:val="0"/>
+      </w:pPr>
+      <w:r>
+        <w:t>"Kid" he looked at Faros "why do I only have your first name in the records?"</w:t>
+      </w:r>
+    </w:p>
+    <w:p>
+      <w:pPr>
+        <w:bidi w:val="0"/>
+      </w:pPr>
+      <w:r>
+        <w:t>"oh…it's just that I don't have one" he said awkwardly.</w:t>
+      </w:r>
+    </w:p>
+    <w:p>
+      <w:pPr>
+        <w:bidi w:val="0"/>
+      </w:pPr>
+      <w:r>
+        <w:t>"What do you mean you don't have one?" the judge said in surprise.</w:t>
+      </w:r>
+    </w:p>
+    <w:p>
+      <w:pPr>
+        <w:bidi w:val="0"/>
+      </w:pPr>
+      <w:r>
+        <w:t>"my mom didn't have a family so she also didn't have a last name, and I never knew my father so I don’t know what was his family name" Faros answered.</w:t>
+      </w:r>
+    </w:p>
+    <w:p>
+      <w:pPr>
+        <w:bidi w:val="0"/>
+      </w:pPr>
+      <w:r>
+        <w:t>"I see… well than, never mind" the judge said "Now, get on with the reason we are all here" he looked at the woman.</w:t>
+      </w:r>
+    </w:p>
+    <w:p>
+      <w:pPr>
+        <w:bidi w:val="0"/>
+      </w:pPr>
+      <w:r>
+        <w:t>She stood up ""</w:t>
       </w:r>
       <w:bookmarkStart w:id="0" w:name="_GoBack"/>
       <w:bookmarkEnd w:id="0"/>
-      <w:r>
-        <w:t>vulnerable.</w:t>
-      </w:r>
     </w:p>
     <w:p>
       <w:pPr>

</xml_diff>